<commit_message>
edits to Molly's Champion Doc:Intro
</commit_message>
<xml_diff>
--- a/Doc/Molly_ChampionDoc.docx
+++ b/Doc/Molly_ChampionDoc.docx
@@ -3,8 +3,19 @@
 <w:document xmlns:wpc="http://schemas.microsoft.com/office/word/2010/wordprocessingCanvas" xmlns:cx="http://schemas.microsoft.com/office/drawing/2014/chartex" xmlns:cx1="http://schemas.microsoft.com/office/drawing/2015/9/8/chartex" xmlns:cx2="http://schemas.microsoft.com/office/drawing/2015/10/21/chartex" xmlns:cx3="http://schemas.microsoft.com/office/drawing/2016/5/9/chartex" xmlns:cx4="http://schemas.microsoft.com/office/drawing/2016/5/10/chartex" xmlns:cx5="http://schemas.microsoft.com/office/drawing/2016/5/11/chartex" xmlns:cx6="http://schemas.microsoft.com/office/drawing/2016/5/12/chartex" xmlns:cx7="http://schemas.microsoft.com/office/drawing/2016/5/13/chartex" xmlns:cx8="http://schemas.microsoft.com/office/drawing/2016/5/14/chartex" xmlns:mc="http://schemas.openxmlformats.org/markup-compatibility/2006" xmlns:aink="http://schemas.microsoft.com/office/drawing/2016/ink" xmlns:am3d="http://schemas.microsoft.com/office/drawing/2017/model3d" xmlns:o="urn:schemas-microsoft-com:office:office" xmlns:oel="http://schemas.microsoft.com/office/2019/extlst" xmlns:r="http://schemas.openxmlformats.org/officeDocument/2006/relationships" xmlns:m="http://schemas.openxmlformats.org/officeDocument/2006/math" xmlns:v="urn:schemas-microsoft-com:vml" xmlns:wp14="http://schemas.microsoft.com/office/word/2010/wordprocessingDrawing" xmlns:wp="http://schemas.openxmlformats.org/drawingml/2006/wordprocessingDrawing" xmlns:w10="urn:schemas-microsoft-com:office:word" xmlns:w="http://schemas.openxmlformats.org/wordprocessingml/2006/main" xmlns:w14="http://schemas.microsoft.com/office/word/2010/wordml" xmlns:w15="http://schemas.microsoft.com/office/word/2012/wordml" xmlns:w16cex="http://schemas.microsoft.com/office/word/2018/wordml/cex" xmlns:w16cid="http://schemas.microsoft.com/office/word/2016/wordml/cid" xmlns:w16="http://schemas.microsoft.com/office/word/2018/wordml" xmlns:w16sdtdh="http://schemas.microsoft.com/office/word/2020/wordml/sdtdatahash" xmlns:w16se="http://schemas.microsoft.com/office/word/2015/wordml/symex" xmlns:wpg="http://schemas.microsoft.com/office/word/2010/wordprocessingGroup" xmlns:wpi="http://schemas.microsoft.com/office/word/2010/wordprocessingInk" xmlns:wne="http://schemas.microsoft.com/office/word/2006/wordml" xmlns:wps="http://schemas.microsoft.com/office/word/2010/wordprocessingShape" mc:Ignorable="w14 w15 w16se w16cid w16 w16cex w16sdtdh wp14">
   <w:body>
     <w:p>
-      <w:r>
-        <w:t xml:space="preserve">Name________________________ </w:t>
+      <w:proofErr w:type="spellStart"/>
+      <w:r>
+        <w:t>Name__</w:t>
+      </w:r>
+      <w:r>
+        <w:t>Molly</w:t>
+      </w:r>
+      <w:proofErr w:type="spellEnd"/>
+      <w:r>
+        <w:t xml:space="preserve"> Meadows</w:t>
+      </w:r>
+      <w:r>
+        <w:t xml:space="preserve">___ </w:t>
       </w:r>
       <w:r>
         <w:tab/>
@@ -15,23 +26,6 @@
       <w:r>
         <w:tab/>
         <w:t>Mark _____________________/50</w:t>
-      </w:r>
-    </w:p>
-    <w:p>
-      <w:pPr>
-        <w:ind w:left="720"/>
-      </w:pPr>
-      <w:r>
-        <w:t>[</w:t>
-      </w:r>
-      <w:r>
-        <w:rPr>
-          <w:b/>
-        </w:rPr>
-        <w:t>Instructions</w:t>
-      </w:r>
-      <w:r>
-        <w:t>: Remove everything that is not a heading below and fill in with your own diagrams, etc.]</w:t>
       </w:r>
     </w:p>
     <w:p>
@@ -54,7 +48,47 @@
         <w:ind w:left="720"/>
       </w:pPr>
       <w:r>
-        <w:t>[Describe your feature briefly]</w:t>
+        <w:t>My feature includes</w:t>
+      </w:r>
+      <w:r>
+        <w:t xml:space="preserve"> making the enemy sprites for our game. In this case they will look like zombie dogs. </w:t>
+      </w:r>
+    </w:p>
+    <w:p>
+      <w:pPr>
+        <w:ind w:left="720"/>
+      </w:pPr>
+      <w:r>
+        <w:t>By the end of the project, they will be controlled by an AI. They should move towards the character</w:t>
+      </w:r>
+      <w:r>
+        <w:t xml:space="preserve">, attack, </w:t>
+      </w:r>
+      <w:r>
+        <w:t xml:space="preserve">and </w:t>
+      </w:r>
+      <w:r>
+        <w:t xml:space="preserve">change in difficulty as the levels progress. </w:t>
+      </w:r>
+      <w:r>
+        <w:t xml:space="preserve">I will be responsible </w:t>
+      </w:r>
+      <w:r>
+        <w:t xml:space="preserve">for </w:t>
+      </w:r>
+      <w:r>
+        <w:t xml:space="preserve">their attack sequences as well as controlling their health when they are collided with the main character’s bullets. </w:t>
+      </w:r>
+    </w:p>
+    <w:p>
+      <w:pPr>
+        <w:ind w:left="720"/>
+      </w:pPr>
+      <w:r>
+        <w:t xml:space="preserve">I will also be making a subclass </w:t>
+      </w:r>
+      <w:r>
+        <w:t xml:space="preserve">boss enemy dog at the end of the game that the user must defeat. </w:t>
       </w:r>
     </w:p>
     <w:p>
@@ -345,6 +379,7 @@
           <w:bCs/>
           <w:lang w:val="en-CA"/>
         </w:rPr>
+        <w:lastRenderedPageBreak/>
         <w:t>Basic sequence:</w:t>
       </w:r>
       <w:r>
@@ -513,7 +548,6 @@
           <w:bCs/>
           <w:lang w:val="en-CA"/>
         </w:rPr>
-        <w:lastRenderedPageBreak/>
         <w:t xml:space="preserve">Step </w:t>
       </w:r>
       <w:r>
@@ -711,43 +745,20 @@
       </w:r>
     </w:p>
     <w:p>
-      <w:pPr>
-        <w:ind w:left="720"/>
-      </w:pPr>
-      <w:r>
-        <w:t>[Get the Level 0 from your team.  Highlight the path to your feature]</w:t>
-      </w:r>
-    </w:p>
-    <w:p>
-      <w:pPr>
-        <w:ind w:left="720"/>
-      </w:pPr>
-      <w:r>
-        <w:t>Example:</w:t>
-      </w:r>
-    </w:p>
-    <w:p>
-      <w:pPr>
-        <w:pStyle w:val="Heading3"/>
-        <w:ind w:left="1440"/>
-      </w:pPr>
-      <w:r>
-        <w:t>Data Flow Diagrams</w:t>
-      </w:r>
-    </w:p>
-    <w:p>
-      <w:pPr>
-        <w:ind w:left="720"/>
-      </w:pPr>
-      <w:r>
-        <w:rPr>
-          <w:noProof/>
-        </w:rPr>
+      <w:r>
         <w:drawing>
-          <wp:inline distT="0" distB="0" distL="0" distR="0" wp14:anchorId="40D7C568" wp14:editId="30BD10F5">
-            <wp:extent cx="5610225" cy="4076700"/>
-            <wp:effectExtent l="0" t="0" r="9525" b="0"/>
-            <wp:docPr id="1" name="Picture 1"/>
+          <wp:anchor distT="0" distB="0" distL="114300" distR="114300" simplePos="0" relativeHeight="251658240" behindDoc="0" locked="0" layoutInCell="1" allowOverlap="1" wp14:anchorId="154EC8EE" wp14:editId="5972F11F">
+            <wp:simplePos x="0" y="0"/>
+            <wp:positionH relativeFrom="column">
+              <wp:posOffset>-453390</wp:posOffset>
+            </wp:positionH>
+            <wp:positionV relativeFrom="paragraph">
+              <wp:posOffset>668020</wp:posOffset>
+            </wp:positionV>
+            <wp:extent cx="7124700" cy="3910965"/>
+            <wp:effectExtent l="0" t="0" r="0" b="0"/>
+            <wp:wrapSquare wrapText="bothSides"/>
+            <wp:docPr id="1" name="Picture 1" descr="Diagram&#10;&#10;Description automatically generated"/>
             <wp:cNvGraphicFramePr>
               <a:graphicFrameLocks xmlns:a="http://schemas.openxmlformats.org/drawingml/2006/main" noChangeAspect="1"/>
             </wp:cNvGraphicFramePr>
@@ -755,10 +766,8 @@
               <a:graphicData uri="http://schemas.openxmlformats.org/drawingml/2006/picture">
                 <pic:pic xmlns:pic="http://schemas.openxmlformats.org/drawingml/2006/picture">
                   <pic:nvPicPr>
-                    <pic:cNvPr id="0" name="Picture 1"/>
-                    <pic:cNvPicPr>
-                      <a:picLocks noChangeAspect="1" noChangeArrowheads="1"/>
-                    </pic:cNvPicPr>
+                    <pic:cNvPr id="1" name="Picture 1" descr="Diagram&#10;&#10;Description automatically generated"/>
+                    <pic:cNvPicPr/>
                   </pic:nvPicPr>
                   <pic:blipFill>
                     <a:blip r:embed="rId6">
@@ -768,28 +777,29 @@
                         </a:ext>
                       </a:extLst>
                     </a:blip>
-                    <a:srcRect/>
                     <a:stretch>
                       <a:fillRect/>
                     </a:stretch>
                   </pic:blipFill>
-                  <pic:spPr bwMode="auto">
+                  <pic:spPr>
                     <a:xfrm>
                       <a:off x="0" y="0"/>
-                      <a:ext cx="5610225" cy="4076700"/>
+                      <a:ext cx="7124700" cy="3910965"/>
                     </a:xfrm>
                     <a:prstGeom prst="rect">
                       <a:avLst/>
                     </a:prstGeom>
-                    <a:noFill/>
-                    <a:ln>
-                      <a:noFill/>
-                    </a:ln>
                   </pic:spPr>
                 </pic:pic>
               </a:graphicData>
             </a:graphic>
-          </wp:inline>
+            <wp14:sizeRelH relativeFrom="page">
+              <wp14:pctWidth>0</wp14:pctWidth>
+            </wp14:sizeRelH>
+            <wp14:sizeRelV relativeFrom="page">
+              <wp14:pctHeight>0</wp14:pctHeight>
+            </wp14:sizeRelV>
+          </wp:anchor>
         </w:drawing>
       </w:r>
     </w:p>
@@ -799,6 +809,21 @@
         <w:ind w:left="1440"/>
       </w:pPr>
       <w:r>
+        <w:t>Data Flow Diagrams</w:t>
+      </w:r>
+    </w:p>
+    <w:p>
+      <w:pPr>
+        <w:ind w:left="720"/>
+      </w:pPr>
+    </w:p>
+    <w:p>
+      <w:pPr>
+        <w:pStyle w:val="Heading3"/>
+        <w:ind w:left="1440"/>
+      </w:pPr>
+      <w:r>
+        <w:lastRenderedPageBreak/>
         <w:t>Process Descriptions</w:t>
       </w:r>
     </w:p>
@@ -847,7 +872,6 @@
         <w:rPr>
           <w:b/>
         </w:rPr>
-        <w:lastRenderedPageBreak/>
         <w:t>*Notes</w:t>
       </w:r>
       <w:r>
@@ -1305,12 +1329,13 @@
         <w:ind w:left="720"/>
       </w:pPr>
       <w:r>
+        <w:lastRenderedPageBreak/>
         <w:t>Work items</w:t>
       </w:r>
     </w:p>
     <w:tbl>
       <w:tblPr>
-        <w:tblW w:w="0" w:type="auto"/>
+        <w:tblW w:w="8281" w:type="dxa"/>
         <w:tblInd w:w="1404" w:type="dxa"/>
         <w:tblLayout w:type="fixed"/>
         <w:tblCellMar>
@@ -1320,14 +1345,17 @@
         <w:tblLook w:val="0600" w:firstRow="0" w:lastRow="0" w:firstColumn="0" w:lastColumn="0" w:noHBand="1" w:noVBand="1"/>
       </w:tblPr>
       <w:tblGrid>
-        <w:gridCol w:w="3330"/>
-        <w:gridCol w:w="2250"/>
-        <w:gridCol w:w="2430"/>
+        <w:gridCol w:w="3443"/>
+        <w:gridCol w:w="2326"/>
+        <w:gridCol w:w="2512"/>
       </w:tblGrid>
       <w:tr>
-        <w:tc>
-          <w:tcPr>
-            <w:tcW w:w="3330" w:type="dxa"/>
+        <w:trPr>
+          <w:trHeight w:val="333"/>
+        </w:trPr>
+        <w:tc>
+          <w:tcPr>
+            <w:tcW w:w="3443" w:type="dxa"/>
             <w:tcBorders>
               <w:top w:val="single" w:sz="18" w:space="0" w:color="000000"/>
               <w:left w:val="single" w:sz="18" w:space="0" w:color="000000"/>
@@ -1358,7 +1386,7 @@
         </w:tc>
         <w:tc>
           <w:tcPr>
-            <w:tcW w:w="2250" w:type="dxa"/>
+            <w:tcW w:w="2326" w:type="dxa"/>
             <w:tcBorders>
               <w:top w:val="single" w:sz="18" w:space="0" w:color="000000"/>
               <w:left w:val="single" w:sz="8" w:space="0" w:color="000000"/>
@@ -1397,7 +1425,7 @@
         </w:tc>
         <w:tc>
           <w:tcPr>
-            <w:tcW w:w="2430" w:type="dxa"/>
+            <w:tcW w:w="2512" w:type="dxa"/>
             <w:tcBorders>
               <w:top w:val="single" w:sz="18" w:space="0" w:color="000000"/>
               <w:left w:val="single" w:sz="8" w:space="0" w:color="000000"/>
@@ -1428,9 +1456,12 @@
         </w:tc>
       </w:tr>
       <w:tr>
-        <w:tc>
-          <w:tcPr>
-            <w:tcW w:w="3330" w:type="dxa"/>
+        <w:trPr>
+          <w:trHeight w:val="533"/>
+        </w:trPr>
+        <w:tc>
+          <w:tcPr>
+            <w:tcW w:w="3443" w:type="dxa"/>
             <w:tcBorders>
               <w:top w:val="single" w:sz="8" w:space="0" w:color="000000"/>
               <w:left w:val="single" w:sz="18" w:space="0" w:color="000000"/>
@@ -1455,13 +1486,16 @@
               </w:rPr>
             </w:pPr>
             <w:r>
-              <w:t>1.  Requirements Collection</w:t>
-            </w:r>
-          </w:p>
-        </w:tc>
-        <w:tc>
-          <w:tcPr>
-            <w:tcW w:w="2250" w:type="dxa"/>
+              <w:t xml:space="preserve">1.  </w:t>
+            </w:r>
+            <w:r>
+              <w:t>Create Dog Class</w:t>
+            </w:r>
+          </w:p>
+        </w:tc>
+        <w:tc>
+          <w:tcPr>
+            <w:tcW w:w="2326" w:type="dxa"/>
             <w:tcBorders>
               <w:top w:val="single" w:sz="8" w:space="0" w:color="000000"/>
               <w:left w:val="single" w:sz="8" w:space="0" w:color="000000"/>
@@ -1485,14 +1519,11 @@
                 <w:szCs w:val="36"/>
               </w:rPr>
             </w:pPr>
-            <w:r>
-              <w:t>5</w:t>
-            </w:r>
-          </w:p>
-        </w:tc>
-        <w:tc>
-          <w:tcPr>
-            <w:tcW w:w="2430" w:type="dxa"/>
+          </w:p>
+        </w:tc>
+        <w:tc>
+          <w:tcPr>
+            <w:tcW w:w="2512" w:type="dxa"/>
             <w:tcBorders>
               <w:top w:val="single" w:sz="8" w:space="0" w:color="000000"/>
               <w:left w:val="single" w:sz="8" w:space="0" w:color="000000"/>
@@ -1523,9 +1554,12 @@
         </w:tc>
       </w:tr>
       <w:tr>
-        <w:tc>
-          <w:tcPr>
-            <w:tcW w:w="3330" w:type="dxa"/>
+        <w:trPr>
+          <w:trHeight w:val="333"/>
+        </w:trPr>
+        <w:tc>
+          <w:tcPr>
+            <w:tcW w:w="3443" w:type="dxa"/>
             <w:tcBorders>
               <w:top w:val="single" w:sz="8" w:space="0" w:color="000000"/>
               <w:left w:val="single" w:sz="18" w:space="0" w:color="000000"/>
@@ -1550,13 +1584,19 @@
               </w:rPr>
             </w:pPr>
             <w:r>
-              <w:t>2.  Screen Design</w:t>
-            </w:r>
-          </w:p>
-        </w:tc>
-        <w:tc>
-          <w:tcPr>
-            <w:tcW w:w="2250" w:type="dxa"/>
+              <w:t xml:space="preserve">2.  </w:t>
+            </w:r>
+            <w:r>
+              <w:t xml:space="preserve">Create Zombie Dog </w:t>
+            </w:r>
+            <w:r>
+              <w:t>subclass</w:t>
+            </w:r>
+          </w:p>
+        </w:tc>
+        <w:tc>
+          <w:tcPr>
+            <w:tcW w:w="2326" w:type="dxa"/>
             <w:tcBorders>
               <w:top w:val="single" w:sz="8" w:space="0" w:color="000000"/>
               <w:left w:val="single" w:sz="8" w:space="0" w:color="000000"/>
@@ -1580,14 +1620,11 @@
                 <w:szCs w:val="36"/>
               </w:rPr>
             </w:pPr>
-            <w:r>
-              <w:t>6</w:t>
-            </w:r>
-          </w:p>
-        </w:tc>
-        <w:tc>
-          <w:tcPr>
-            <w:tcW w:w="2430" w:type="dxa"/>
+          </w:p>
+        </w:tc>
+        <w:tc>
+          <w:tcPr>
+            <w:tcW w:w="2512" w:type="dxa"/>
             <w:tcBorders>
               <w:top w:val="single" w:sz="8" w:space="0" w:color="000000"/>
               <w:left w:val="single" w:sz="8" w:space="0" w:color="000000"/>
@@ -1611,16 +1648,16 @@
                 <w:szCs w:val="36"/>
               </w:rPr>
             </w:pPr>
-            <w:r>
-              <w:t>1</w:t>
-            </w:r>
           </w:p>
         </w:tc>
       </w:tr>
       <w:tr>
-        <w:tc>
-          <w:tcPr>
-            <w:tcW w:w="3330" w:type="dxa"/>
+        <w:trPr>
+          <w:trHeight w:val="533"/>
+        </w:trPr>
+        <w:tc>
+          <w:tcPr>
+            <w:tcW w:w="3443" w:type="dxa"/>
             <w:tcBorders>
               <w:top w:val="single" w:sz="8" w:space="0" w:color="000000"/>
               <w:left w:val="single" w:sz="18" w:space="0" w:color="000000"/>
@@ -1645,14 +1682,19 @@
               </w:rPr>
             </w:pPr>
             <w:r>
-              <w:lastRenderedPageBreak/>
-              <w:t xml:space="preserve">3.  Report Design  </w:t>
-            </w:r>
-          </w:p>
-        </w:tc>
-        <w:tc>
-          <w:tcPr>
-            <w:tcW w:w="2250" w:type="dxa"/>
+              <w:t xml:space="preserve">3.  </w:t>
+            </w:r>
+            <w:r>
+              <w:t>Design Sprite</w:t>
+            </w:r>
+            <w:r>
+              <w:t xml:space="preserve"> </w:t>
+            </w:r>
+          </w:p>
+        </w:tc>
+        <w:tc>
+          <w:tcPr>
+            <w:tcW w:w="2326" w:type="dxa"/>
             <w:tcBorders>
               <w:top w:val="single" w:sz="8" w:space="0" w:color="000000"/>
               <w:left w:val="single" w:sz="8" w:space="0" w:color="000000"/>
@@ -1676,14 +1718,11 @@
                 <w:szCs w:val="36"/>
               </w:rPr>
             </w:pPr>
-            <w:r>
-              <w:t>6</w:t>
-            </w:r>
-          </w:p>
-        </w:tc>
-        <w:tc>
-          <w:tcPr>
-            <w:tcW w:w="2430" w:type="dxa"/>
+          </w:p>
+        </w:tc>
+        <w:tc>
+          <w:tcPr>
+            <w:tcW w:w="2512" w:type="dxa"/>
             <w:tcBorders>
               <w:top w:val="single" w:sz="8" w:space="0" w:color="000000"/>
               <w:left w:val="single" w:sz="8" w:space="0" w:color="000000"/>
@@ -1707,16 +1746,16 @@
                 <w:szCs w:val="36"/>
               </w:rPr>
             </w:pPr>
-            <w:r>
-              <w:t>1</w:t>
-            </w:r>
           </w:p>
         </w:tc>
       </w:tr>
       <w:tr>
-        <w:tc>
-          <w:tcPr>
-            <w:tcW w:w="3330" w:type="dxa"/>
+        <w:trPr>
+          <w:trHeight w:val="546"/>
+        </w:trPr>
+        <w:tc>
+          <w:tcPr>
+            <w:tcW w:w="3443" w:type="dxa"/>
             <w:tcBorders>
               <w:top w:val="single" w:sz="8" w:space="0" w:color="000000"/>
               <w:left w:val="single" w:sz="18" w:space="0" w:color="000000"/>
@@ -1741,13 +1780,16 @@
               </w:rPr>
             </w:pPr>
             <w:r>
-              <w:t>4.  Database Construction</w:t>
-            </w:r>
-          </w:p>
-        </w:tc>
-        <w:tc>
-          <w:tcPr>
-            <w:tcW w:w="2250" w:type="dxa"/>
+              <w:t xml:space="preserve">4.  </w:t>
+            </w:r>
+            <w:r>
+              <w:t>Sprite AI movement</w:t>
+            </w:r>
+          </w:p>
+        </w:tc>
+        <w:tc>
+          <w:tcPr>
+            <w:tcW w:w="2326" w:type="dxa"/>
             <w:tcBorders>
               <w:top w:val="single" w:sz="8" w:space="0" w:color="000000"/>
               <w:left w:val="single" w:sz="8" w:space="0" w:color="000000"/>
@@ -1771,14 +1813,11 @@
                 <w:szCs w:val="36"/>
               </w:rPr>
             </w:pPr>
-            <w:r>
-              <w:t>2</w:t>
-            </w:r>
-          </w:p>
-        </w:tc>
-        <w:tc>
-          <w:tcPr>
-            <w:tcW w:w="2430" w:type="dxa"/>
+          </w:p>
+        </w:tc>
+        <w:tc>
+          <w:tcPr>
+            <w:tcW w:w="2512" w:type="dxa"/>
             <w:tcBorders>
               <w:top w:val="single" w:sz="8" w:space="0" w:color="000000"/>
               <w:left w:val="single" w:sz="8" w:space="0" w:color="000000"/>
@@ -1802,16 +1841,16 @@
                 <w:szCs w:val="36"/>
               </w:rPr>
             </w:pPr>
-            <w:r>
-              <w:t>2, 3</w:t>
-            </w:r>
           </w:p>
         </w:tc>
       </w:tr>
       <w:tr>
-        <w:tc>
-          <w:tcPr>
-            <w:tcW w:w="3330" w:type="dxa"/>
+        <w:trPr>
+          <w:trHeight w:val="533"/>
+        </w:trPr>
+        <w:tc>
+          <w:tcPr>
+            <w:tcW w:w="3443" w:type="dxa"/>
             <w:tcBorders>
               <w:top w:val="single" w:sz="8" w:space="0" w:color="000000"/>
               <w:left w:val="single" w:sz="18" w:space="0" w:color="000000"/>
@@ -1836,13 +1875,16 @@
               </w:rPr>
             </w:pPr>
             <w:r>
-              <w:t>5.  User Documentation</w:t>
-            </w:r>
-          </w:p>
-        </w:tc>
-        <w:tc>
-          <w:tcPr>
-            <w:tcW w:w="2250" w:type="dxa"/>
+              <w:t xml:space="preserve">5.  </w:t>
+            </w:r>
+            <w:r>
+              <w:t>Sprite Attack/damage sequence design</w:t>
+            </w:r>
+          </w:p>
+        </w:tc>
+        <w:tc>
+          <w:tcPr>
+            <w:tcW w:w="2326" w:type="dxa"/>
             <w:tcBorders>
               <w:top w:val="single" w:sz="8" w:space="0" w:color="000000"/>
               <w:left w:val="single" w:sz="8" w:space="0" w:color="000000"/>
@@ -1866,14 +1908,11 @@
                 <w:szCs w:val="36"/>
               </w:rPr>
             </w:pPr>
-            <w:r>
-              <w:t>6</w:t>
-            </w:r>
-          </w:p>
-        </w:tc>
-        <w:tc>
-          <w:tcPr>
-            <w:tcW w:w="2430" w:type="dxa"/>
+          </w:p>
+        </w:tc>
+        <w:tc>
+          <w:tcPr>
+            <w:tcW w:w="2512" w:type="dxa"/>
             <w:tcBorders>
               <w:top w:val="single" w:sz="8" w:space="0" w:color="000000"/>
               <w:left w:val="single" w:sz="8" w:space="0" w:color="000000"/>
@@ -1897,16 +1936,16 @@
                 <w:szCs w:val="36"/>
               </w:rPr>
             </w:pPr>
-            <w:r>
-              <w:t>4</w:t>
-            </w:r>
           </w:p>
         </w:tc>
       </w:tr>
       <w:tr>
-        <w:tc>
-          <w:tcPr>
-            <w:tcW w:w="3330" w:type="dxa"/>
+        <w:trPr>
+          <w:trHeight w:val="546"/>
+        </w:trPr>
+        <w:tc>
+          <w:tcPr>
+            <w:tcW w:w="3443" w:type="dxa"/>
             <w:tcBorders>
               <w:top w:val="single" w:sz="8" w:space="0" w:color="000000"/>
               <w:left w:val="single" w:sz="18" w:space="0" w:color="000000"/>
@@ -1937,7 +1976,7 @@
         </w:tc>
         <w:tc>
           <w:tcPr>
-            <w:tcW w:w="2250" w:type="dxa"/>
+            <w:tcW w:w="2326" w:type="dxa"/>
             <w:tcBorders>
               <w:top w:val="single" w:sz="8" w:space="0" w:color="000000"/>
               <w:left w:val="single" w:sz="8" w:space="0" w:color="000000"/>
@@ -1961,14 +2000,11 @@
                 <w:szCs w:val="36"/>
               </w:rPr>
             </w:pPr>
-            <w:r>
-              <w:t>5</w:t>
-            </w:r>
-          </w:p>
-        </w:tc>
-        <w:tc>
-          <w:tcPr>
-            <w:tcW w:w="2430" w:type="dxa"/>
+          </w:p>
+        </w:tc>
+        <w:tc>
+          <w:tcPr>
+            <w:tcW w:w="2512" w:type="dxa"/>
             <w:tcBorders>
               <w:top w:val="single" w:sz="8" w:space="0" w:color="000000"/>
               <w:left w:val="single" w:sz="8" w:space="0" w:color="000000"/>
@@ -1992,16 +2028,16 @@
                 <w:szCs w:val="36"/>
               </w:rPr>
             </w:pPr>
-            <w:r>
-              <w:t>4</w:t>
-            </w:r>
           </w:p>
         </w:tc>
       </w:tr>
       <w:tr>
-        <w:tc>
-          <w:tcPr>
-            <w:tcW w:w="3330" w:type="dxa"/>
+        <w:trPr>
+          <w:trHeight w:val="533"/>
+        </w:trPr>
+        <w:tc>
+          <w:tcPr>
+            <w:tcW w:w="3443" w:type="dxa"/>
             <w:tcBorders>
               <w:top w:val="single" w:sz="8" w:space="0" w:color="000000"/>
               <w:left w:val="single" w:sz="18" w:space="0" w:color="000000"/>
@@ -2026,13 +2062,16 @@
               </w:rPr>
             </w:pPr>
             <w:r>
-              <w:t>7.  Testing</w:t>
-            </w:r>
-          </w:p>
-        </w:tc>
-        <w:tc>
-          <w:tcPr>
-            <w:tcW w:w="2250" w:type="dxa"/>
+              <w:t xml:space="preserve">7.  </w:t>
+            </w:r>
+            <w:r>
+              <w:t>Initialize Boss Dog</w:t>
+            </w:r>
+          </w:p>
+        </w:tc>
+        <w:tc>
+          <w:tcPr>
+            <w:tcW w:w="2326" w:type="dxa"/>
             <w:tcBorders>
               <w:top w:val="single" w:sz="8" w:space="0" w:color="000000"/>
               <w:left w:val="single" w:sz="8" w:space="0" w:color="000000"/>
@@ -2056,14 +2095,11 @@
                 <w:szCs w:val="36"/>
               </w:rPr>
             </w:pPr>
-            <w:r>
-              <w:t>3</w:t>
-            </w:r>
-          </w:p>
-        </w:tc>
-        <w:tc>
-          <w:tcPr>
-            <w:tcW w:w="2430" w:type="dxa"/>
+          </w:p>
+        </w:tc>
+        <w:tc>
+          <w:tcPr>
+            <w:tcW w:w="2512" w:type="dxa"/>
             <w:tcBorders>
               <w:top w:val="single" w:sz="8" w:space="0" w:color="000000"/>
               <w:left w:val="single" w:sz="8" w:space="0" w:color="000000"/>
@@ -2087,20 +2123,20 @@
                 <w:szCs w:val="36"/>
               </w:rPr>
             </w:pPr>
-            <w:r>
-              <w:t>6</w:t>
-            </w:r>
           </w:p>
         </w:tc>
       </w:tr>
       <w:tr>
-        <w:tc>
-          <w:tcPr>
-            <w:tcW w:w="3330" w:type="dxa"/>
+        <w:trPr>
+          <w:trHeight w:val="546"/>
+        </w:trPr>
+        <w:tc>
+          <w:tcPr>
+            <w:tcW w:w="3443" w:type="dxa"/>
             <w:tcBorders>
               <w:top w:val="single" w:sz="8" w:space="0" w:color="000000"/>
               <w:left w:val="single" w:sz="18" w:space="0" w:color="000000"/>
-              <w:bottom w:val="single" w:sz="18" w:space="0" w:color="000000"/>
+              <w:bottom w:val="single" w:sz="8" w:space="0" w:color="000000"/>
               <w:right w:val="single" w:sz="8" w:space="0" w:color="000000"/>
             </w:tcBorders>
             <w:shd w:val="clear" w:color="auto" w:fill="auto"/>
@@ -2115,23 +2151,22 @@
           <w:p>
             <w:pPr>
               <w:spacing w:after="0"/>
-              <w:rPr>
-                <w:sz w:val="36"/>
-                <w:szCs w:val="36"/>
-              </w:rPr>
             </w:pPr>
             <w:r>
-              <w:t>8.  Installation</w:t>
-            </w:r>
-          </w:p>
-        </w:tc>
-        <w:tc>
-          <w:tcPr>
-            <w:tcW w:w="2250" w:type="dxa"/>
+              <w:t xml:space="preserve">8.  </w:t>
+            </w:r>
+            <w:r>
+              <w:t>Documentation</w:t>
+            </w:r>
+          </w:p>
+        </w:tc>
+        <w:tc>
+          <w:tcPr>
+            <w:tcW w:w="2326" w:type="dxa"/>
             <w:tcBorders>
               <w:top w:val="single" w:sz="8" w:space="0" w:color="000000"/>
               <w:left w:val="single" w:sz="8" w:space="0" w:color="000000"/>
-              <w:bottom w:val="single" w:sz="18" w:space="0" w:color="000000"/>
+              <w:bottom w:val="single" w:sz="8" w:space="0" w:color="000000"/>
               <w:right w:val="single" w:sz="8" w:space="0" w:color="000000"/>
             </w:tcBorders>
             <w:shd w:val="clear" w:color="auto" w:fill="auto"/>
@@ -2151,18 +2186,15 @@
                 <w:szCs w:val="36"/>
               </w:rPr>
             </w:pPr>
-            <w:r>
-              <w:t>1</w:t>
-            </w:r>
-          </w:p>
-        </w:tc>
-        <w:tc>
-          <w:tcPr>
-            <w:tcW w:w="2430" w:type="dxa"/>
+          </w:p>
+        </w:tc>
+        <w:tc>
+          <w:tcPr>
+            <w:tcW w:w="2512" w:type="dxa"/>
             <w:tcBorders>
               <w:top w:val="single" w:sz="8" w:space="0" w:color="000000"/>
               <w:left w:val="single" w:sz="8" w:space="0" w:color="000000"/>
-              <w:bottom w:val="single" w:sz="18" w:space="0" w:color="000000"/>
+              <w:bottom w:val="single" w:sz="8" w:space="0" w:color="000000"/>
               <w:right w:val="single" w:sz="18" w:space="0" w:color="000000"/>
             </w:tcBorders>
             <w:shd w:val="clear" w:color="auto" w:fill="auto"/>
@@ -2182,9 +2214,91 @@
                 <w:szCs w:val="36"/>
               </w:rPr>
             </w:pPr>
-            <w:r>
-              <w:t>5, 7</w:t>
-            </w:r>
+          </w:p>
+        </w:tc>
+      </w:tr>
+      <w:tr>
+        <w:trPr>
+          <w:trHeight w:val="546"/>
+        </w:trPr>
+        <w:tc>
+          <w:tcPr>
+            <w:tcW w:w="3443" w:type="dxa"/>
+            <w:tcBorders>
+              <w:top w:val="single" w:sz="8" w:space="0" w:color="000000"/>
+              <w:left w:val="single" w:sz="18" w:space="0" w:color="000000"/>
+              <w:bottom w:val="single" w:sz="18" w:space="0" w:color="000000"/>
+              <w:right w:val="single" w:sz="8" w:space="0" w:color="000000"/>
+            </w:tcBorders>
+            <w:shd w:val="clear" w:color="auto" w:fill="auto"/>
+            <w:tcMar>
+              <w:top w:w="72" w:type="dxa"/>
+              <w:left w:w="144" w:type="dxa"/>
+              <w:bottom w:w="72" w:type="dxa"/>
+              <w:right w:w="144" w:type="dxa"/>
+            </w:tcMar>
+          </w:tcPr>
+          <w:p>
+            <w:pPr>
+              <w:spacing w:after="0"/>
+            </w:pPr>
+            <w:r>
+              <w:t>9. Testing</w:t>
+            </w:r>
+          </w:p>
+        </w:tc>
+        <w:tc>
+          <w:tcPr>
+            <w:tcW w:w="2326" w:type="dxa"/>
+            <w:tcBorders>
+              <w:top w:val="single" w:sz="8" w:space="0" w:color="000000"/>
+              <w:left w:val="single" w:sz="8" w:space="0" w:color="000000"/>
+              <w:bottom w:val="single" w:sz="18" w:space="0" w:color="000000"/>
+              <w:right w:val="single" w:sz="8" w:space="0" w:color="000000"/>
+            </w:tcBorders>
+            <w:shd w:val="clear" w:color="auto" w:fill="auto"/>
+            <w:tcMar>
+              <w:top w:w="72" w:type="dxa"/>
+              <w:left w:w="144" w:type="dxa"/>
+              <w:bottom w:w="72" w:type="dxa"/>
+              <w:right w:w="144" w:type="dxa"/>
+            </w:tcMar>
+          </w:tcPr>
+          <w:p>
+            <w:pPr>
+              <w:spacing w:after="0"/>
+              <w:rPr>
+                <w:sz w:val="36"/>
+                <w:szCs w:val="36"/>
+              </w:rPr>
+            </w:pPr>
+          </w:p>
+        </w:tc>
+        <w:tc>
+          <w:tcPr>
+            <w:tcW w:w="2512" w:type="dxa"/>
+            <w:tcBorders>
+              <w:top w:val="single" w:sz="8" w:space="0" w:color="000000"/>
+              <w:left w:val="single" w:sz="8" w:space="0" w:color="000000"/>
+              <w:bottom w:val="single" w:sz="18" w:space="0" w:color="000000"/>
+              <w:right w:val="single" w:sz="18" w:space="0" w:color="000000"/>
+            </w:tcBorders>
+            <w:shd w:val="clear" w:color="auto" w:fill="auto"/>
+            <w:tcMar>
+              <w:top w:w="72" w:type="dxa"/>
+              <w:left w:w="144" w:type="dxa"/>
+              <w:bottom w:w="72" w:type="dxa"/>
+              <w:right w:w="144" w:type="dxa"/>
+            </w:tcMar>
+          </w:tcPr>
+          <w:p>
+            <w:pPr>
+              <w:spacing w:after="0"/>
+              <w:rPr>
+                <w:sz w:val="36"/>
+                <w:szCs w:val="36"/>
+              </w:rPr>
+            </w:pPr>
           </w:p>
         </w:tc>
       </w:tr>
@@ -2802,6 +2916,7 @@
           </w:tcPr>
           <w:p>
             <w:r>
+              <w:lastRenderedPageBreak/>
               <w:t>4</w:t>
             </w:r>
           </w:p>
@@ -4765,6 +4880,7 @@
     <w:lsdException w:name="HTML Sample" w:semiHidden="1" w:unhideWhenUsed="1"/>
     <w:lsdException w:name="HTML Typewriter" w:semiHidden="1" w:unhideWhenUsed="1"/>
     <w:lsdException w:name="HTML Variable" w:semiHidden="1" w:unhideWhenUsed="1"/>
+    <w:lsdException w:name="Normal Table" w:semiHidden="1" w:unhideWhenUsed="1"/>
     <w:lsdException w:name="annotation subject" w:semiHidden="1" w:unhideWhenUsed="1"/>
     <w:lsdException w:name="No List" w:semiHidden="1" w:unhideWhenUsed="1"/>
     <w:lsdException w:name="Outline List 1" w:semiHidden="1" w:unhideWhenUsed="1"/>
@@ -4807,8 +4923,11 @@
     <w:lsdException w:name="Table Contemporary" w:semiHidden="1" w:unhideWhenUsed="1"/>
     <w:lsdException w:name="Table Elegant" w:semiHidden="1" w:unhideWhenUsed="1"/>
     <w:lsdException w:name="Table Professional" w:semiHidden="1" w:unhideWhenUsed="1"/>
+    <w:lsdException w:name="Table Subtle 1" w:semiHidden="1" w:unhideWhenUsed="1"/>
     <w:lsdException w:name="Table Subtle 2" w:semiHidden="1" w:unhideWhenUsed="1"/>
     <w:lsdException w:name="Table Web 1" w:semiHidden="1" w:unhideWhenUsed="1"/>
+    <w:lsdException w:name="Table Web 2" w:semiHidden="1" w:unhideWhenUsed="1"/>
+    <w:lsdException w:name="Table Web 3" w:semiHidden="1" w:unhideWhenUsed="1"/>
     <w:lsdException w:name="Balloon Text" w:semiHidden="1" w:unhideWhenUsed="1"/>
     <w:lsdException w:name="Table Grid" w:uiPriority="59"/>
     <w:lsdException w:name="Table Theme" w:semiHidden="1" w:unhideWhenUsed="1"/>

</xml_diff>